<commit_message>
Added ssh config examples and credited where examples are coming from (Linux Admin Cookbook)
</commit_message>
<xml_diff>
--- a/Automate VM setup via Vagrant and Kickstart.docx
+++ b/Automate VM setup via Vagrant and Kickstart.docx
@@ -3,16 +3,37 @@
 <w:document xmlns:wpc="http://schemas.microsoft.com/office/word/2010/wordprocessingCanvas" xmlns:cx="http://schemas.microsoft.com/office/drawing/2014/chartex" xmlns:cx1="http://schemas.microsoft.com/office/drawing/2015/9/8/chartex" xmlns:cx2="http://schemas.microsoft.com/office/drawing/2015/10/21/chartex" xmlns:cx3="http://schemas.microsoft.com/office/drawing/2016/5/9/chartex" xmlns:cx4="http://schemas.microsoft.com/office/drawing/2016/5/10/chartex" xmlns:cx5="http://schemas.microsoft.com/office/drawing/2016/5/11/chartex" xmlns:cx6="http://schemas.microsoft.com/office/drawing/2016/5/12/chartex" xmlns:cx7="http://schemas.microsoft.com/office/drawing/2016/5/13/chartex" xmlns:cx8="http://schemas.microsoft.com/office/drawing/2016/5/14/chartex" xmlns:mc="http://schemas.openxmlformats.org/markup-compatibility/2006" xmlns:aink="http://schemas.microsoft.com/office/drawing/2016/ink" xmlns:am3d="http://schemas.microsoft.com/office/drawing/2017/model3d" xmlns:o="urn:schemas-microsoft-com:office:office" xmlns:r="http://schemas.openxmlformats.org/officeDocument/2006/relationships" xmlns:m="http://schemas.openxmlformats.org/officeDocument/2006/math" xmlns:v="urn:schemas-microsoft-com:vml" xmlns:wp14="http://schemas.microsoft.com/office/word/2010/wordprocessingDrawing" xmlns:wp="http://schemas.openxmlformats.org/drawingml/2006/wordprocessingDrawing" xmlns:w10="urn:schemas-microsoft-com:office:word" xmlns:w="http://schemas.openxmlformats.org/wordprocessingml/2006/main" xmlns:w14="http://schemas.microsoft.com/office/word/2010/wordml" xmlns:w15="http://schemas.microsoft.com/office/word/2012/wordml" xmlns:w16cid="http://schemas.microsoft.com/office/word/2016/wordml/cid" xmlns:w16se="http://schemas.microsoft.com/office/word/2015/wordml/symex" xmlns:wpg="http://schemas.microsoft.com/office/word/2010/wordprocessingGroup" xmlns:wpi="http://schemas.microsoft.com/office/word/2010/wordprocessingInk" xmlns:wne="http://schemas.microsoft.com/office/word/2006/wordml" xmlns:wps="http://schemas.microsoft.com/office/word/2010/wordprocessingShape" mc:Ignorable="w14 w15 w16se w16cid wp14">
   <w:body>
     <w:p>
-      <w:r>
+      <w:pPr>
+        <w:rPr>
+          <w:b/>
+        </w:rPr>
+      </w:pPr>
+      <w:bookmarkStart w:id="0" w:name="_GoBack"/>
+      <w:r>
+        <w:rPr>
+          <w:b/>
+        </w:rPr>
         <w:t xml:space="preserve">Automate VM </w:t>
       </w:r>
       <w:r>
+        <w:rPr>
+          <w:b/>
+        </w:rPr>
         <w:t>deployment</w:t>
       </w:r>
       <w:r>
+        <w:rPr>
+          <w:b/>
+        </w:rPr>
         <w:t xml:space="preserve"> via Vagrant and Kickstart</w:t>
       </w:r>
     </w:p>
+    <w:bookmarkEnd w:id="0"/>
+    <w:p>
+      <w:r>
+        <w:t>{Example from Linux Administration Cookbook}</w:t>
+      </w:r>
+    </w:p>
     <w:p/>
     <w:p>
       <w:r>
@@ -30,7 +51,21 @@
         <w:rPr>
           <w:b/>
         </w:rPr>
-        <w:t>Infrastructure as Code (IaC)</w:t>
+        <w:t>Infrastructure as Code (</w:t>
+      </w:r>
+      <w:proofErr w:type="spellStart"/>
+      <w:r>
+        <w:rPr>
+          <w:b/>
+        </w:rPr>
+        <w:t>IaC</w:t>
+      </w:r>
+      <w:proofErr w:type="spellEnd"/>
+      <w:r>
+        <w:rPr>
+          <w:b/>
+        </w:rPr>
+        <w:t>)</w:t>
       </w:r>
     </w:p>
     <w:p/>
@@ -55,7 +90,15 @@
     </w:p>
     <w:p>
       <w:r>
-        <w:t xml:space="preserve">Inside CentOS VM: /root/anaconda-ks.cfg </w:t>
+        <w:t>Inside CentOS VM: /root/anaconda-</w:t>
+      </w:r>
+      <w:proofErr w:type="spellStart"/>
+      <w:r>
+        <w:t>ks.cfg</w:t>
+      </w:r>
+      <w:proofErr w:type="spellEnd"/>
+      <w:r>
+        <w:t xml:space="preserve"> </w:t>
       </w:r>
     </w:p>
     <w:p>
@@ -169,8 +212,6 @@
       <w:r>
         <w:t xml:space="preserve">step by step </w:t>
       </w:r>
-      <w:bookmarkStart w:id="0" w:name="_GoBack"/>
-      <w:bookmarkEnd w:id="0"/>
       <w:r>
         <w:t>example of setting up Vagrant (with screenshots)</w:t>
       </w:r>

</xml_diff>

<commit_message>
Add step by step set up for vagrant
</commit_message>
<xml_diff>
--- a/Automate VM setup via Vagrant and Kickstart.docx
+++ b/Automate VM setup via Vagrant and Kickstart.docx
@@ -8,7 +8,6 @@
           <w:b/>
         </w:rPr>
       </w:pPr>
-      <w:bookmarkStart w:id="0" w:name="_GoBack"/>
       <w:r>
         <w:rPr>
           <w:b/>
@@ -28,7 +27,6 @@
         <w:t xml:space="preserve"> via Vagrant and Kickstart</w:t>
       </w:r>
     </w:p>
-    <w:bookmarkEnd w:id="0"/>
     <w:p>
       <w:r>
         <w:t>{Example from Linux Administration Cookbook}</w:t>
@@ -135,7 +133,7 @@
       <w:r>
         <w:t xml:space="preserve">Install Vagrant </w:t>
       </w:r>
-      <w:hyperlink r:id="rId4" w:history="1">
+      <w:hyperlink r:id="rId5" w:history="1">
         <w:r>
           <w:rPr>
             <w:rStyle w:val="Hyperlink"/>
@@ -148,20 +146,82 @@
       </w:r>
     </w:p>
     <w:p/>
-    <w:p/>
-    <w:p>
-      <w:r>
-        <w:t xml:space="preserve"> </w:t>
-      </w:r>
-      <w:r>
-        <w:rPr>
+    <w:p>
+      <w:pPr>
+        <w:rPr>
+          <w:rFonts w:cstheme="minorHAnsi"/>
+        </w:rPr>
+      </w:pPr>
+      <w:r>
+        <w:rPr>
+          <w:rFonts w:cstheme="minorHAnsi"/>
+        </w:rPr>
+        <w:t xml:space="preserve">Every </w:t>
+      </w:r>
+      <w:r>
+        <w:rPr>
+          <w:rFonts w:cstheme="minorHAnsi"/>
+        </w:rPr>
+        <w:t xml:space="preserve">Vagrant VM needs a box that you can find at </w:t>
+      </w:r>
+      <w:hyperlink r:id="rId6" w:history="1">
+        <w:r>
+          <w:rPr>
+            <w:rStyle w:val="Hyperlink"/>
+            <w:rFonts w:cstheme="minorHAnsi"/>
+          </w:rPr>
+          <w:t>https://vagrantcloud.com/search</w:t>
+        </w:r>
+      </w:hyperlink>
+    </w:p>
+    <w:p>
+      <w:pPr>
+        <w:pStyle w:val="ListParagraph"/>
+        <w:numPr>
+          <w:ilvl w:val="0"/>
+          <w:numId w:val="1"/>
+        </w:numPr>
+        <w:rPr>
+          <w:rFonts w:cstheme="minorHAnsi"/>
+        </w:rPr>
+      </w:pPr>
+      <w:r>
+        <w:rPr>
+          <w:rFonts w:cstheme="minorHAnsi"/>
+        </w:rPr>
+        <w:t xml:space="preserve">Search by provider (I’m using </w:t>
+      </w:r>
+      <w:proofErr w:type="spellStart"/>
+      <w:r>
+        <w:rPr>
+          <w:rFonts w:cstheme="minorHAnsi"/>
+        </w:rPr>
+        <w:t>virtualbox</w:t>
+      </w:r>
+      <w:proofErr w:type="spellEnd"/>
+      <w:r>
+        <w:rPr>
+          <w:rFonts w:cstheme="minorHAnsi"/>
+        </w:rPr>
+        <w:t>) and operating system</w:t>
+      </w:r>
+    </w:p>
+    <w:p>
+      <w:pPr>
+        <w:rPr>
+          <w:rFonts w:cstheme="minorHAnsi"/>
+        </w:rPr>
+      </w:pPr>
+      <w:r>
+        <w:rPr>
+          <w:rFonts w:cstheme="minorHAnsi"/>
           <w:noProof/>
         </w:rPr>
         <w:drawing>
-          <wp:inline distT="0" distB="0" distL="0" distR="0" wp14:anchorId="0922A914" wp14:editId="4A95770E">
-            <wp:extent cx="5943600" cy="2084070"/>
+          <wp:inline distT="0" distB="0" distL="0" distR="0" wp14:anchorId="54F60EDC" wp14:editId="2DD58FCC">
+            <wp:extent cx="5943600" cy="2108835"/>
             <wp:effectExtent l="0" t="0" r="0" b="0"/>
-            <wp:docPr id="1" name="Picture 1"/>
+            <wp:docPr id="2" name="Picture 2"/>
             <wp:cNvGraphicFramePr>
               <a:graphicFrameLocks xmlns:a="http://schemas.openxmlformats.org/drawingml/2006/main" noChangeAspect="1"/>
             </wp:cNvGraphicFramePr>
@@ -169,11 +229,11 @@
               <a:graphicData uri="http://schemas.openxmlformats.org/drawingml/2006/picture">
                 <pic:pic xmlns:pic="http://schemas.openxmlformats.org/drawingml/2006/picture">
                   <pic:nvPicPr>
-                    <pic:cNvPr id="1" name="Screen Shot 2020-03-23 at 4.53.11 PM.png"/>
+                    <pic:cNvPr id="2" name="Screen Shot 2020-03-27 at 3.19.02 PM.png"/>
                     <pic:cNvPicPr/>
                   </pic:nvPicPr>
                   <pic:blipFill>
-                    <a:blip r:embed="rId5">
+                    <a:blip r:embed="rId7" cstate="print">
                       <a:extLst>
                         <a:ext uri="{28A0092B-C50C-407E-A947-70E740481C1C}">
                           <a14:useLocalDpi xmlns:a14="http://schemas.microsoft.com/office/drawing/2010/main" val="0"/>
@@ -187,7 +247,7 @@
                   <pic:spPr>
                     <a:xfrm>
                       <a:off x="0" y="0"/>
-                      <a:ext cx="5943600" cy="2084070"/>
+                      <a:ext cx="5943600" cy="2108835"/>
                     </a:xfrm>
                     <a:prstGeom prst="rect">
                       <a:avLst/>
@@ -200,22 +260,197 @@
         </w:drawing>
       </w:r>
     </w:p>
+    <w:p>
+      <w:pPr>
+        <w:rPr>
+          <w:rFonts w:cstheme="minorHAnsi"/>
+        </w:rPr>
+      </w:pPr>
+    </w:p>
+    <w:p>
+      <w:r>
+        <w:lastRenderedPageBreak/>
+        <w:t>Follow instructions for selected operating system</w:t>
+      </w:r>
+      <w:r>
+        <w:rPr>
+          <w:noProof/>
+        </w:rPr>
+        <w:drawing>
+          <wp:inline distT="0" distB="0" distL="0" distR="0" wp14:anchorId="10437FB7" wp14:editId="326DDDAA">
+            <wp:extent cx="5943600" cy="2637155"/>
+            <wp:effectExtent l="0" t="0" r="0" b="4445"/>
+            <wp:docPr id="4" name="Picture 4"/>
+            <wp:cNvGraphicFramePr>
+              <a:graphicFrameLocks xmlns:a="http://schemas.openxmlformats.org/drawingml/2006/main" noChangeAspect="1"/>
+            </wp:cNvGraphicFramePr>
+            <a:graphic xmlns:a="http://schemas.openxmlformats.org/drawingml/2006/main">
+              <a:graphicData uri="http://schemas.openxmlformats.org/drawingml/2006/picture">
+                <pic:pic xmlns:pic="http://schemas.openxmlformats.org/drawingml/2006/picture">
+                  <pic:nvPicPr>
+                    <pic:cNvPr id="4" name="Screen Shot 2020-03-27 at 3.21.17 PM.png"/>
+                    <pic:cNvPicPr/>
+                  </pic:nvPicPr>
+                  <pic:blipFill>
+                    <a:blip r:embed="rId8">
+                      <a:extLst>
+                        <a:ext uri="{28A0092B-C50C-407E-A947-70E740481C1C}">
+                          <a14:useLocalDpi xmlns:a14="http://schemas.microsoft.com/office/drawing/2010/main" val="0"/>
+                        </a:ext>
+                      </a:extLst>
+                    </a:blip>
+                    <a:stretch>
+                      <a:fillRect/>
+                    </a:stretch>
+                  </pic:blipFill>
+                  <pic:spPr>
+                    <a:xfrm>
+                      <a:off x="0" y="0"/>
+                      <a:ext cx="5943600" cy="2637155"/>
+                    </a:xfrm>
+                    <a:prstGeom prst="rect">
+                      <a:avLst/>
+                    </a:prstGeom>
+                  </pic:spPr>
+                </pic:pic>
+              </a:graphicData>
+            </a:graphic>
+          </wp:inline>
+        </w:drawing>
+      </w:r>
+    </w:p>
+    <w:p>
+      <w:r>
+        <w:t xml:space="preserve">$ vagrant </w:t>
+      </w:r>
+      <w:proofErr w:type="spellStart"/>
+      <w:r>
+        <w:t>init</w:t>
+      </w:r>
+      <w:proofErr w:type="spellEnd"/>
+      <w:r>
+        <w:t xml:space="preserve"> centos/7</w:t>
+      </w:r>
+    </w:p>
+    <w:p>
+      <w:r>
+        <w:t>$ vagrant up</w:t>
+      </w:r>
+    </w:p>
     <w:p/>
+    <w:p>
+      <w:r>
+        <w:rPr>
+          <w:noProof/>
+        </w:rPr>
+        <w:drawing>
+          <wp:inline distT="0" distB="0" distL="0" distR="0" wp14:anchorId="43338D90" wp14:editId="3F44C1DE">
+            <wp:extent cx="5943600" cy="1619250"/>
+            <wp:effectExtent l="0" t="0" r="0" b="6350"/>
+            <wp:docPr id="5" name="Picture 5"/>
+            <wp:cNvGraphicFramePr>
+              <a:graphicFrameLocks xmlns:a="http://schemas.openxmlformats.org/drawingml/2006/main" noChangeAspect="1"/>
+            </wp:cNvGraphicFramePr>
+            <a:graphic xmlns:a="http://schemas.openxmlformats.org/drawingml/2006/main">
+              <a:graphicData uri="http://schemas.openxmlformats.org/drawingml/2006/picture">
+                <pic:pic xmlns:pic="http://schemas.openxmlformats.org/drawingml/2006/picture">
+                  <pic:nvPicPr>
+                    <pic:cNvPr id="5" name="Screen Shot 2020-03-27 at 3.22.20 PM.png"/>
+                    <pic:cNvPicPr/>
+                  </pic:nvPicPr>
+                  <pic:blipFill>
+                    <a:blip r:embed="rId9">
+                      <a:extLst>
+                        <a:ext uri="{28A0092B-C50C-407E-A947-70E740481C1C}">
+                          <a14:useLocalDpi xmlns:a14="http://schemas.microsoft.com/office/drawing/2010/main" val="0"/>
+                        </a:ext>
+                      </a:extLst>
+                    </a:blip>
+                    <a:stretch>
+                      <a:fillRect/>
+                    </a:stretch>
+                  </pic:blipFill>
+                  <pic:spPr>
+                    <a:xfrm>
+                      <a:off x="0" y="0"/>
+                      <a:ext cx="5943600" cy="1619250"/>
+                    </a:xfrm>
+                    <a:prstGeom prst="rect">
+                      <a:avLst/>
+                    </a:prstGeom>
+                  </pic:spPr>
+                </pic:pic>
+              </a:graphicData>
+            </a:graphic>
+          </wp:inline>
+        </w:drawing>
+      </w:r>
+    </w:p>
+    <w:p>
+      <w:r>
+        <w:rPr>
+          <w:noProof/>
+        </w:rPr>
+        <w:drawing>
+          <wp:inline distT="0" distB="0" distL="0" distR="0" wp14:anchorId="1B3187F5" wp14:editId="1B81AF60">
+            <wp:extent cx="5943600" cy="641350"/>
+            <wp:effectExtent l="0" t="0" r="0" b="6350"/>
+            <wp:docPr id="6" name="Picture 6"/>
+            <wp:cNvGraphicFramePr>
+              <a:graphicFrameLocks xmlns:a="http://schemas.openxmlformats.org/drawingml/2006/main" noChangeAspect="1"/>
+            </wp:cNvGraphicFramePr>
+            <a:graphic xmlns:a="http://schemas.openxmlformats.org/drawingml/2006/main">
+              <a:graphicData uri="http://schemas.openxmlformats.org/drawingml/2006/picture">
+                <pic:pic xmlns:pic="http://schemas.openxmlformats.org/drawingml/2006/picture">
+                  <pic:nvPicPr>
+                    <pic:cNvPr id="6" name="Screen Shot 2020-03-27 at 3.53.01 PM.png"/>
+                    <pic:cNvPicPr/>
+                  </pic:nvPicPr>
+                  <pic:blipFill>
+                    <a:blip r:embed="rId10" cstate="print">
+                      <a:extLst>
+                        <a:ext uri="{28A0092B-C50C-407E-A947-70E740481C1C}">
+                          <a14:useLocalDpi xmlns:a14="http://schemas.microsoft.com/office/drawing/2010/main" val="0"/>
+                        </a:ext>
+                      </a:extLst>
+                    </a:blip>
+                    <a:stretch>
+                      <a:fillRect/>
+                    </a:stretch>
+                  </pic:blipFill>
+                  <pic:spPr>
+                    <a:xfrm>
+                      <a:off x="0" y="0"/>
+                      <a:ext cx="5943600" cy="641350"/>
+                    </a:xfrm>
+                    <a:prstGeom prst="rect">
+                      <a:avLst/>
+                    </a:prstGeom>
+                  </pic:spPr>
+                </pic:pic>
+              </a:graphicData>
+            </a:graphic>
+          </wp:inline>
+        </w:drawing>
+      </w:r>
+    </w:p>
     <w:p/>
     <w:p>
-      <w:r>
-        <w:t>To be continued…</w:t>
-      </w:r>
-      <w:r>
-        <w:t xml:space="preserve">with </w:t>
-      </w:r>
-      <w:r>
-        <w:t xml:space="preserve">step by step </w:t>
-      </w:r>
-      <w:r>
-        <w:t>example of setting up Vagrant (with screenshots)</w:t>
-      </w:r>
-    </w:p>
+      <w:bookmarkStart w:id="0" w:name="_GoBack"/>
+      <w:bookmarkEnd w:id="0"/>
+      <w:r>
+        <w:t xml:space="preserve">Update box </w:t>
+      </w:r>
+    </w:p>
+    <w:p>
+      <w:r>
+        <w:t xml:space="preserve">$ vagrant </w:t>
+      </w:r>
+      <w:r>
+        <w:t>box update</w:t>
+      </w:r>
+    </w:p>
+    <w:p/>
     <w:sectPr>
       <w:pgSz w:w="12240" w:h="15840"/>
       <w:pgMar w:top="1440" w:right="1440" w:bottom="1440" w:left="1440" w:header="720" w:footer="720" w:gutter="0"/>
@@ -224,6 +459,127 @@
     </w:sectPr>
   </w:body>
 </w:document>
+</file>
+
+<file path=word/numbering.xml><?xml version="1.0" encoding="utf-8"?>
+<w:numbering xmlns:wpc="http://schemas.microsoft.com/office/word/2010/wordprocessingCanvas" xmlns:cx="http://schemas.microsoft.com/office/drawing/2014/chartex" xmlns:cx1="http://schemas.microsoft.com/office/drawing/2015/9/8/chartex" xmlns:cx2="http://schemas.microsoft.com/office/drawing/2015/10/21/chartex" xmlns:cx3="http://schemas.microsoft.com/office/drawing/2016/5/9/chartex" xmlns:cx4="http://schemas.microsoft.com/office/drawing/2016/5/10/chartex" xmlns:cx5="http://schemas.microsoft.com/office/drawing/2016/5/11/chartex" xmlns:cx6="http://schemas.microsoft.com/office/drawing/2016/5/12/chartex" xmlns:cx7="http://schemas.microsoft.com/office/drawing/2016/5/13/chartex" xmlns:cx8="http://schemas.microsoft.com/office/drawing/2016/5/14/chartex" xmlns:mc="http://schemas.openxmlformats.org/markup-compatibility/2006" xmlns:aink="http://schemas.microsoft.com/office/drawing/2016/ink" xmlns:am3d="http://schemas.microsoft.com/office/drawing/2017/model3d" xmlns:o="urn:schemas-microsoft-com:office:office" xmlns:r="http://schemas.openxmlformats.org/officeDocument/2006/relationships" xmlns:m="http://schemas.openxmlformats.org/officeDocument/2006/math" xmlns:v="urn:schemas-microsoft-com:vml" xmlns:wp14="http://schemas.microsoft.com/office/word/2010/wordprocessingDrawing" xmlns:wp="http://schemas.openxmlformats.org/drawingml/2006/wordprocessingDrawing" xmlns:w10="urn:schemas-microsoft-com:office:word" xmlns:w="http://schemas.openxmlformats.org/wordprocessingml/2006/main" xmlns:w14="http://schemas.microsoft.com/office/word/2010/wordml" xmlns:w15="http://schemas.microsoft.com/office/word/2012/wordml" xmlns:w16cid="http://schemas.microsoft.com/office/word/2016/wordml/cid" xmlns:w16se="http://schemas.microsoft.com/office/word/2015/wordml/symex" xmlns:wpg="http://schemas.microsoft.com/office/word/2010/wordprocessingGroup" xmlns:wpi="http://schemas.microsoft.com/office/word/2010/wordprocessingInk" xmlns:wne="http://schemas.microsoft.com/office/word/2006/wordml" xmlns:wps="http://schemas.microsoft.com/office/word/2010/wordprocessingShape" mc:Ignorable="w14 w15 w16se w16cid wp14">
+  <w:abstractNum w:abstractNumId="0" w15:restartNumberingAfterBreak="0">
+    <w:nsid w:val="03BC0426"/>
+    <w:multiLevelType w:val="hybridMultilevel"/>
+    <w:tmpl w:val="49021F66"/>
+    <w:lvl w:ilvl="0" w:tplc="04090001">
+      <w:start w:val="1"/>
+      <w:numFmt w:val="bullet"/>
+      <w:lvlText w:val=""/>
+      <w:lvlJc w:val="left"/>
+      <w:pPr>
+        <w:ind w:left="720" w:hanging="360"/>
+      </w:pPr>
+      <w:rPr>
+        <w:rFonts w:ascii="Symbol" w:hAnsi="Symbol" w:hint="default"/>
+      </w:rPr>
+    </w:lvl>
+    <w:lvl w:ilvl="1" w:tplc="04090003" w:tentative="1">
+      <w:start w:val="1"/>
+      <w:numFmt w:val="bullet"/>
+      <w:lvlText w:val="o"/>
+      <w:lvlJc w:val="left"/>
+      <w:pPr>
+        <w:ind w:left="1440" w:hanging="360"/>
+      </w:pPr>
+      <w:rPr>
+        <w:rFonts w:ascii="Courier New" w:hAnsi="Courier New" w:cs="Courier New" w:hint="default"/>
+      </w:rPr>
+    </w:lvl>
+    <w:lvl w:ilvl="2" w:tplc="04090005" w:tentative="1">
+      <w:start w:val="1"/>
+      <w:numFmt w:val="bullet"/>
+      <w:lvlText w:val=""/>
+      <w:lvlJc w:val="left"/>
+      <w:pPr>
+        <w:ind w:left="2160" w:hanging="360"/>
+      </w:pPr>
+      <w:rPr>
+        <w:rFonts w:ascii="Wingdings" w:hAnsi="Wingdings" w:hint="default"/>
+      </w:rPr>
+    </w:lvl>
+    <w:lvl w:ilvl="3" w:tplc="04090001" w:tentative="1">
+      <w:start w:val="1"/>
+      <w:numFmt w:val="bullet"/>
+      <w:lvlText w:val=""/>
+      <w:lvlJc w:val="left"/>
+      <w:pPr>
+        <w:ind w:left="2880" w:hanging="360"/>
+      </w:pPr>
+      <w:rPr>
+        <w:rFonts w:ascii="Symbol" w:hAnsi="Symbol" w:hint="default"/>
+      </w:rPr>
+    </w:lvl>
+    <w:lvl w:ilvl="4" w:tplc="04090003" w:tentative="1">
+      <w:start w:val="1"/>
+      <w:numFmt w:val="bullet"/>
+      <w:lvlText w:val="o"/>
+      <w:lvlJc w:val="left"/>
+      <w:pPr>
+        <w:ind w:left="3600" w:hanging="360"/>
+      </w:pPr>
+      <w:rPr>
+        <w:rFonts w:ascii="Courier New" w:hAnsi="Courier New" w:cs="Courier New" w:hint="default"/>
+      </w:rPr>
+    </w:lvl>
+    <w:lvl w:ilvl="5" w:tplc="04090005" w:tentative="1">
+      <w:start w:val="1"/>
+      <w:numFmt w:val="bullet"/>
+      <w:lvlText w:val=""/>
+      <w:lvlJc w:val="left"/>
+      <w:pPr>
+        <w:ind w:left="4320" w:hanging="360"/>
+      </w:pPr>
+      <w:rPr>
+        <w:rFonts w:ascii="Wingdings" w:hAnsi="Wingdings" w:hint="default"/>
+      </w:rPr>
+    </w:lvl>
+    <w:lvl w:ilvl="6" w:tplc="04090001" w:tentative="1">
+      <w:start w:val="1"/>
+      <w:numFmt w:val="bullet"/>
+      <w:lvlText w:val=""/>
+      <w:lvlJc w:val="left"/>
+      <w:pPr>
+        <w:ind w:left="5040" w:hanging="360"/>
+      </w:pPr>
+      <w:rPr>
+        <w:rFonts w:ascii="Symbol" w:hAnsi="Symbol" w:hint="default"/>
+      </w:rPr>
+    </w:lvl>
+    <w:lvl w:ilvl="7" w:tplc="04090003" w:tentative="1">
+      <w:start w:val="1"/>
+      <w:numFmt w:val="bullet"/>
+      <w:lvlText w:val="o"/>
+      <w:lvlJc w:val="left"/>
+      <w:pPr>
+        <w:ind w:left="5760" w:hanging="360"/>
+      </w:pPr>
+      <w:rPr>
+        <w:rFonts w:ascii="Courier New" w:hAnsi="Courier New" w:cs="Courier New" w:hint="default"/>
+      </w:rPr>
+    </w:lvl>
+    <w:lvl w:ilvl="8" w:tplc="04090005" w:tentative="1">
+      <w:start w:val="1"/>
+      <w:numFmt w:val="bullet"/>
+      <w:lvlText w:val=""/>
+      <w:lvlJc w:val="left"/>
+      <w:pPr>
+        <w:ind w:left="6480" w:hanging="360"/>
+      </w:pPr>
+      <w:rPr>
+        <w:rFonts w:ascii="Wingdings" w:hAnsi="Wingdings" w:hint="default"/>
+      </w:rPr>
+    </w:lvl>
+  </w:abstractNum>
+  <w:num w:numId="1">
+    <w:abstractNumId w:val="0"/>
+  </w:num>
+</w:numbering>
 </file>
 
 <file path=word/styles.xml><?xml version="1.0" encoding="utf-8"?>
@@ -670,6 +1026,75 @@
       <w:shd w:val="clear" w:color="auto" w:fill="E1DFDD"/>
     </w:rPr>
   </w:style>
+  <w:style w:type="paragraph" w:styleId="HTMLPreformatted">
+    <w:name w:val="HTML Preformatted"/>
+    <w:basedOn w:val="Normal"/>
+    <w:link w:val="HTMLPreformattedChar"/>
+    <w:uiPriority w:val="99"/>
+    <w:semiHidden/>
+    <w:unhideWhenUsed/>
+    <w:rsid w:val="00533582"/>
+    <w:pPr>
+      <w:tabs>
+        <w:tab w:val="left" w:pos="916"/>
+        <w:tab w:val="left" w:pos="1832"/>
+        <w:tab w:val="left" w:pos="2748"/>
+        <w:tab w:val="left" w:pos="3664"/>
+        <w:tab w:val="left" w:pos="4580"/>
+        <w:tab w:val="left" w:pos="5496"/>
+        <w:tab w:val="left" w:pos="6412"/>
+        <w:tab w:val="left" w:pos="7328"/>
+        <w:tab w:val="left" w:pos="8244"/>
+        <w:tab w:val="left" w:pos="9160"/>
+        <w:tab w:val="left" w:pos="10076"/>
+        <w:tab w:val="left" w:pos="10992"/>
+        <w:tab w:val="left" w:pos="11908"/>
+        <w:tab w:val="left" w:pos="12824"/>
+        <w:tab w:val="left" w:pos="13740"/>
+        <w:tab w:val="left" w:pos="14656"/>
+      </w:tabs>
+    </w:pPr>
+    <w:rPr>
+      <w:rFonts w:ascii="Courier New" w:eastAsia="Times New Roman" w:hAnsi="Courier New" w:cs="Courier New"/>
+      <w:sz w:val="20"/>
+      <w:szCs w:val="20"/>
+    </w:rPr>
+  </w:style>
+  <w:style w:type="character" w:customStyle="1" w:styleId="HTMLPreformattedChar">
+    <w:name w:val="HTML Preformatted Char"/>
+    <w:basedOn w:val="DefaultParagraphFont"/>
+    <w:link w:val="HTMLPreformatted"/>
+    <w:uiPriority w:val="99"/>
+    <w:semiHidden/>
+    <w:rsid w:val="00533582"/>
+    <w:rPr>
+      <w:rFonts w:ascii="Courier New" w:eastAsia="Times New Roman" w:hAnsi="Courier New" w:cs="Courier New"/>
+      <w:sz w:val="20"/>
+      <w:szCs w:val="20"/>
+    </w:rPr>
+  </w:style>
+  <w:style w:type="character" w:styleId="Strong">
+    <w:name w:val="Strong"/>
+    <w:basedOn w:val="DefaultParagraphFont"/>
+    <w:uiPriority w:val="22"/>
+    <w:qFormat/>
+    <w:rsid w:val="00533582"/>
+    <w:rPr>
+      <w:b/>
+      <w:bCs/>
+    </w:rPr>
+  </w:style>
+  <w:style w:type="paragraph" w:styleId="ListParagraph">
+    <w:name w:val="List Paragraph"/>
+    <w:basedOn w:val="Normal"/>
+    <w:uiPriority w:val="34"/>
+    <w:qFormat/>
+    <w:rsid w:val="00794FF2"/>
+    <w:pPr>
+      <w:ind w:left="720"/>
+      <w:contextualSpacing/>
+    </w:pPr>
+  </w:style>
 </w:styles>
 </file>
 

</xml_diff>